<commit_message>
Reunion 2: Tabla de actividades completa
</commit_message>
<xml_diff>
--- a/Documentacion/Reuniones/Reunion 1.docx
+++ b/Documentacion/Reuniones/Reunion 1.docx
@@ -260,15 +260,7 @@
               <w:rPr>
                 <w:rFonts w:ascii="Montserrat" w:hAnsi="Montserrat"/>
               </w:rPr>
-              <w:t>0</w:t>
-            </w:r>
-            <w:bookmarkStart w:id="0" w:name="_GoBack"/>
-            <w:bookmarkEnd w:id="0"/>
-            <w:r>
-              <w:rPr>
-                <w:rFonts w:ascii="Montserrat" w:hAnsi="Montserrat"/>
-              </w:rPr>
-              <w:t>1:00</w:t>
+              <w:t>01:00</w:t>
             </w:r>
           </w:p>
         </w:tc>
@@ -642,6 +634,8 @@
               </w:rPr>
               <w:t>.</w:t>
             </w:r>
+            <w:bookmarkStart w:id="0" w:name="_GoBack"/>
+            <w:bookmarkEnd w:id="0"/>
           </w:p>
         </w:tc>
       </w:tr>
@@ -683,11 +677,21 @@
                 <w:rFonts w:ascii="Montserrat" w:hAnsi="Montserrat"/>
               </w:rPr>
             </w:pPr>
-            <w:r>
-              <w:rPr>
-                <w:rFonts w:ascii="Montserrat" w:hAnsi="Montserrat"/>
-              </w:rPr>
-              <w:t>Se decide que Matías realizará la planilla de las actividades, Valentín y Rodrigo definirán los roles de cada integrante.</w:t>
+          </w:p>
+          <w:p>
+            <w:pPr>
+              <w:jc w:val="center"/>
+              <w:cnfStyle w:val="000000100000" w:firstRow="0" w:lastRow="0" w:firstColumn="0" w:lastColumn="0" w:oddVBand="0" w:evenVBand="0" w:oddHBand="1" w:evenHBand="0" w:firstRowFirstColumn="0" w:firstRowLastColumn="0" w:lastRowFirstColumn="0" w:lastRowLastColumn="0"/>
+              <w:rPr>
+                <w:rFonts w:ascii="Montserrat" w:hAnsi="Montserrat"/>
+              </w:rPr>
+            </w:pPr>
+            <w:r>
+              <w:rPr>
+                <w:rFonts w:ascii="Montserrat" w:hAnsi="Montserrat"/>
+                <w:sz w:val="28"/>
+              </w:rPr>
+              <w:t>-</w:t>
             </w:r>
           </w:p>
         </w:tc>
@@ -2420,7 +2424,7 @@
 </file>
 
 <file path=customXml/itemProps1.xml><?xml version="1.0" encoding="utf-8"?>
-<ds:datastoreItem xmlns:ds="http://schemas.openxmlformats.org/officeDocument/2006/customXml" ds:itemID="{33B40928-12DF-41A7-A866-160A4472995B}">
+<ds:datastoreItem xmlns:ds="http://schemas.openxmlformats.org/officeDocument/2006/customXml" ds:itemID="{89CAD929-1488-4A3D-A9C3-E7F994D0E6FE}">
   <ds:schemaRefs>
     <ds:schemaRef ds:uri="http://schemas.openxmlformats.org/officeDocument/2006/bibliography"/>
   </ds:schemaRefs>

</xml_diff>